<commit_message>
Aurichtung fix, Pdf Datei jetzt neu
</commit_message>
<xml_diff>
--- a/PAMI_Paper_2021_10_14_complete.docx
+++ b/PAMI_Paper_2021_10_14_complete.docx
@@ -63,14 +63,14 @@
                     </a:ln>
                     <a:extLst>
                       <a:ext uri="{909E8E84-426E-40dd-AFC4-6F175D3DCCD1}">
-                        <a14:hiddenFill xmlns:o="urn:schemas-microsoft-com:office:office" xmlns:v="urn:schemas-microsoft-com:vml" xmlns:w10="urn:schemas-microsoft-com:office:word" xmlns:w="http://schemas.openxmlformats.org/wordprocessingml/2006/main" xmlns:p="http://schemas.openxmlformats.org/presentationml/2006/main" xmlns:a14="http://schemas.microsoft.com/office/drawing/2010/main" xmlns="" xmlns:lc="http://schemas.openxmlformats.org/drawingml/2006/lockedCanvas" xmlns:arto="http://schemas.microsoft.com/office/word/2006/arto" xmlns:asvg="http://schemas.microsoft.com/office/drawing/2016/SVG/main" xmlns:a16="http://schemas.microsoft.com/office/drawing/2014/main">
+                        <a14:hiddenFill xmlns:a16="http://schemas.microsoft.com/office/drawing/2014/main" xmlns:asvg="http://schemas.microsoft.com/office/drawing/2016/SVG/main" xmlns:arto="http://schemas.microsoft.com/office/word/2006/arto" xmlns:lc="http://schemas.openxmlformats.org/drawingml/2006/lockedCanvas" xmlns="" xmlns:a14="http://schemas.microsoft.com/office/drawing/2010/main" xmlns:p="http://schemas.openxmlformats.org/presentationml/2006/main" xmlns:w="http://schemas.openxmlformats.org/wordprocessingml/2006/main" xmlns:w10="urn:schemas-microsoft-com:office:word" xmlns:v="urn:schemas-microsoft-com:vml" xmlns:o="urn:schemas-microsoft-com:office:office">
                           <a:solidFill>
                             <a:srgbClr val="FFFFFF"/>
                           </a:solidFill>
                         </a14:hiddenFill>
                       </a:ext>
                       <a:ext uri="{91240B29-F687-4f45-9708-019B960494DF}">
-                        <a14:hiddenLine xmlns:o="urn:schemas-microsoft-com:office:office" xmlns:v="urn:schemas-microsoft-com:vml" xmlns:w10="urn:schemas-microsoft-com:office:word" xmlns:w="http://schemas.openxmlformats.org/wordprocessingml/2006/main" xmlns:p="http://schemas.openxmlformats.org/presentationml/2006/main" xmlns:a14="http://schemas.microsoft.com/office/drawing/2010/main" xmlns="" xmlns:lc="http://schemas.openxmlformats.org/drawingml/2006/lockedCanvas" xmlns:arto="http://schemas.microsoft.com/office/word/2006/arto" xmlns:asvg="http://schemas.microsoft.com/office/drawing/2016/SVG/main" xmlns:a16="http://schemas.microsoft.com/office/drawing/2014/main" w="9525">
+                        <a14:hiddenLine xmlns:a16="http://schemas.microsoft.com/office/drawing/2014/main" xmlns:asvg="http://schemas.microsoft.com/office/drawing/2016/SVG/main" xmlns:arto="http://schemas.microsoft.com/office/word/2006/arto" xmlns:lc="http://schemas.openxmlformats.org/drawingml/2006/lockedCanvas" xmlns="" xmlns:a14="http://schemas.microsoft.com/office/drawing/2010/main" xmlns:p="http://schemas.openxmlformats.org/presentationml/2006/main" xmlns:w="http://schemas.openxmlformats.org/wordprocessingml/2006/main" xmlns:w10="urn:schemas-microsoft-com:office:word" xmlns:v="urn:schemas-microsoft-com:vml" xmlns:o="urn:schemas-microsoft-com:office:office" w="9525">
                           <a:solidFill>
                             <a:srgbClr val="000000"/>
                           </a:solidFill>
@@ -269,7 +269,15 @@
         <w:pStyle w:val="Untertitel2"/>
       </w:pPr>
       <w:r>
-        <w:t xml:space="preserve">Johann Wolfgang Goethe-Universität </w:t>
+        <w:t xml:space="preserve">Johann </w:t>
+      </w:r>
+      <w:proofErr w:type="gramStart"/>
+      <w:r>
+        <w:t>Wolfgang Goethe-Universität</w:t>
+      </w:r>
+      <w:proofErr w:type="gramEnd"/>
+      <w:r>
+        <w:t xml:space="preserve"> </w:t>
       </w:r>
     </w:p>
     <w:p>
@@ -7117,7 +7125,23 @@
           <w:rFonts w:eastAsia="Arial" w:cs="Arial"/>
           <w:lang w:val="en-US"/>
         </w:rPr>
-        <w:t xml:space="preserve"> (van der </w:t>
+        <w:t xml:space="preserve"> (</w:t>
+      </w:r>
+      <w:proofErr w:type="gramStart"/>
+      <w:r>
+        <w:rPr>
+          <w:rFonts w:eastAsia="Arial" w:cs="Arial"/>
+          <w:lang w:val="en-US"/>
+        </w:rPr>
+        <w:t>van</w:t>
+      </w:r>
+      <w:proofErr w:type="gramEnd"/>
+      <w:r>
+        <w:rPr>
+          <w:rFonts w:eastAsia="Arial" w:cs="Arial"/>
+          <w:lang w:val="en-US"/>
+        </w:rPr>
+        <w:t xml:space="preserve"> der </w:t>
       </w:r>
       <w:proofErr w:type="spellStart"/>
       <w:r>
@@ -7330,7 +7354,21 @@
         <w:rPr>
           <w:lang w:val="en-US"/>
         </w:rPr>
-        <w:t xml:space="preserve">there are two attributes that a representation should clearly have: First, the representation should be meaningful in regard to the </w:t>
+        <w:t xml:space="preserve">there are two attributes that a representation should clearly have: First, the representation should be meaningful </w:t>
+      </w:r>
+      <w:proofErr w:type="gramStart"/>
+      <w:r>
+        <w:rPr>
+          <w:lang w:val="en-US"/>
+        </w:rPr>
+        <w:t>in regard to</w:t>
+      </w:r>
+      <w:proofErr w:type="gramEnd"/>
+      <w:r>
+        <w:rPr>
+          <w:lang w:val="en-US"/>
+        </w:rPr>
+        <w:t xml:space="preserve"> the </w:t>
       </w:r>
       <w:r>
         <w:rPr>
@@ -7682,7 +7720,21 @@
         <w:rPr>
           <w:lang w:val="en-US"/>
         </w:rPr>
-        <w:t xml:space="preserve"> for example rotation, different light influences and </w:t>
+        <w:t xml:space="preserve"> for example rotation, different light </w:t>
+      </w:r>
+      <w:proofErr w:type="gramStart"/>
+      <w:r>
+        <w:rPr>
+          <w:lang w:val="en-US"/>
+        </w:rPr>
+        <w:t>influences</w:t>
+      </w:r>
+      <w:proofErr w:type="gramEnd"/>
+      <w:r>
+        <w:rPr>
+          <w:lang w:val="en-US"/>
+        </w:rPr>
+        <w:t xml:space="preserve"> and </w:t>
       </w:r>
       <w:r>
         <w:rPr>
@@ -8356,21 +8408,28 @@
         <w:rPr>
           <w:lang w:val="en-US"/>
         </w:rPr>
-        <w:t xml:space="preserve">To make contrastive learning even possible, it is necessary for the learner to have at least two datapoints provided to compare so that one could be deemed similar to or different from the other. The types of data can range from images (vision data, see </w:t>
-      </w:r>
-      <w:hyperlink r:id="rId21" w:anchor="simclr">
-        <w:r>
-          <w:rPr>
-            <w:rStyle w:val="Hyperlink"/>
-            <w:rFonts w:ascii="Lora" w:hAnsi="Lora"/>
-            <w:color w:val="E0491F"/>
-            <w:sz w:val="25"/>
-            <w:szCs w:val="25"/>
-            <w:lang w:val="en-US"/>
-          </w:rPr>
-          <w:t>SimCLR</w:t>
-        </w:r>
-      </w:hyperlink>
+        <w:t xml:space="preserve">To make contrastive learning even possible, it is necessary for the learner to have at least two datapoints provided to compare so that one could be deemed </w:t>
+      </w:r>
+      <w:proofErr w:type="gramStart"/>
+      <w:r>
+        <w:rPr>
+          <w:lang w:val="en-US"/>
+        </w:rPr>
+        <w:t>similar to</w:t>
+      </w:r>
+      <w:proofErr w:type="gramEnd"/>
+      <w:r>
+        <w:rPr>
+          <w:lang w:val="en-US"/>
+        </w:rPr>
+        <w:t xml:space="preserve"> or different from the other. The types of data can range from images (vision data, see </w:t>
+      </w:r>
+      <w:r>
+        <w:rPr>
+          <w:lang w:val="en-US"/>
+        </w:rPr>
+        <w:t>SimCLR</w:t>
+      </w:r>
       <w:r>
         <w:rPr>
           <w:lang w:val="en-US"/>
@@ -8533,7 +8592,7 @@
                     <pic:cNvPicPr/>
                   </pic:nvPicPr>
                   <pic:blipFill>
-                    <a:blip r:embed="rId22" cstate="print">
+                    <a:blip r:embed="rId21" cstate="print">
                       <a:extLst>
                         <a:ext uri="{28A0092B-C50C-407E-A947-70E740481C1C}">
                           <a14:useLocalDpi xmlns:a14="http://schemas.microsoft.com/office/drawing/2010/main" val="0"/>
@@ -8591,7 +8650,15 @@
         <w:t xml:space="preserve"> - </w:t>
       </w:r>
       <w:r>
-        <w:t>Two cats looking similar to each other rather than cat and dog (Tiu, 2021)</w:t>
+        <w:t xml:space="preserve">Two cats looking </w:t>
+      </w:r>
+      <w:proofErr w:type="gramStart"/>
+      <w:r>
+        <w:t>similar to</w:t>
+      </w:r>
+      <w:proofErr w:type="gramEnd"/>
+      <w:r>
+        <w:t xml:space="preserve"> each other rather than cat and dog (Tiu, 2021)</w:t>
       </w:r>
       <w:bookmarkEnd w:id="13"/>
     </w:p>
@@ -8640,7 +8707,21 @@
         <w:rPr>
           <w:lang w:val="en-US"/>
         </w:rPr>
-        <w:t xml:space="preserve"> used for research on image similarity learning. This or similar methods presume that the datasets are already clustered in some way (e.g. classified) to filter out images of the same class as or any other class than the anchor image class. Other possibilities to create comparison images would be the usage of multi-sensory prerequisites, e.g. using the same image shot from a different angle or camera (see TCN </w:t>
+        <w:t xml:space="preserve"> used for research on image similarity learning. This or similar methods presume that the datasets are already clustered in some way (</w:t>
+      </w:r>
+      <w:proofErr w:type="gramStart"/>
+      <w:r>
+        <w:rPr>
+          <w:lang w:val="en-US"/>
+        </w:rPr>
+        <w:t>e.g.</w:t>
+      </w:r>
+      <w:proofErr w:type="gramEnd"/>
+      <w:r>
+        <w:rPr>
+          <w:lang w:val="en-US"/>
+        </w:rPr>
+        <w:t xml:space="preserve"> classified) to filter out images of the same class as or any other class than the anchor image class. Other possibilities to create comparison images would be the usage of multi-sensory prerequisites, e.g. using the same image shot from a different angle or camera (see TCN </w:t>
       </w:r>
       <w:r>
         <w:rPr>
@@ -8783,7 +8864,21 @@
         <w:rPr>
           <w:lang w:val="en-US"/>
         </w:rPr>
-        <w:t xml:space="preserve">It is however not fixed that learning has to specifically work with pairs only. Depending on the loss that is used, learning can take place with triplets </w:t>
+        <w:t xml:space="preserve">It is however not fixed that learning </w:t>
+      </w:r>
+      <w:proofErr w:type="gramStart"/>
+      <w:r>
+        <w:rPr>
+          <w:lang w:val="en-US"/>
+        </w:rPr>
+        <w:t>has to</w:t>
+      </w:r>
+      <w:proofErr w:type="gramEnd"/>
+      <w:r>
+        <w:rPr>
+          <w:lang w:val="en-US"/>
+        </w:rPr>
+        <w:t xml:space="preserve"> specifically work with pairs only. Depending on the loss that is used, learning can take place with triplets </w:t>
       </w:r>
       <w:r>
         <w:rPr>
@@ -8826,7 +8921,7 @@
                     <pic:cNvPicPr/>
                   </pic:nvPicPr>
                   <pic:blipFill>
-                    <a:blip r:embed="rId23">
+                    <a:blip r:embed="rId22">
                       <a:extLst>
                         <a:ext uri="{28A0092B-C50C-407E-A947-70E740481C1C}">
                           <a14:useLocalDpi xmlns:a14="http://schemas.microsoft.com/office/drawing/2010/main" val="0"/>
@@ -8900,7 +8995,21 @@
         <w:rPr>
           <w:lang w:val="en-US"/>
         </w:rPr>
-        <w:t xml:space="preserve">In a sense, the use of triplets makes the learning of a positive image pair and a negative image pair happen simultaneously. </w:t>
+        <w:t xml:space="preserve">In a sense, the use of triplets makes the learning of a positive image </w:t>
+      </w:r>
+      <w:proofErr w:type="gramStart"/>
+      <w:r>
+        <w:rPr>
+          <w:lang w:val="en-US"/>
+        </w:rPr>
+        <w:t>pair</w:t>
+      </w:r>
+      <w:proofErr w:type="gramEnd"/>
+      <w:r>
+        <w:rPr>
+          <w:lang w:val="en-US"/>
+        </w:rPr>
+        <w:t xml:space="preserve"> and a negative image pair happen simultaneously. </w:t>
       </w:r>
       <w:proofErr w:type="spellStart"/>
       <w:r>
@@ -9122,7 +9231,21 @@
         <w:rPr>
           <w:lang w:val="en-US"/>
         </w:rPr>
-        <w:t xml:space="preserve"> Aforementioned BYOL </w:t>
+        <w:t xml:space="preserve"> </w:t>
+      </w:r>
+      <w:proofErr w:type="gramStart"/>
+      <w:r>
+        <w:rPr>
+          <w:lang w:val="en-US"/>
+        </w:rPr>
+        <w:t>Aforementioned BYOL</w:t>
+      </w:r>
+      <w:proofErr w:type="gramEnd"/>
+      <w:r>
+        <w:rPr>
+          <w:lang w:val="en-US"/>
+        </w:rPr>
+        <w:t xml:space="preserve"> </w:t>
       </w:r>
       <w:r>
         <w:rPr>
@@ -9151,19 +9274,12 @@
         </w:rPr>
         <w:t xml:space="preserve"> as well as </w:t>
       </w:r>
-      <w:hyperlink r:id="rId24" w:anchor="simclr">
-        <w:r>
-          <w:rPr>
-            <w:rStyle w:val="Hyperlink"/>
-            <w:rFonts w:ascii="Lora" w:hAnsi="Lora"/>
-            <w:color w:val="E0491F"/>
-            <w:sz w:val="25"/>
-            <w:szCs w:val="25"/>
-            <w:lang w:val="en-US"/>
-          </w:rPr>
-          <w:t>SimCLR</w:t>
-        </w:r>
-      </w:hyperlink>
+      <w:r>
+        <w:rPr>
+          <w:lang w:val="en-US"/>
+        </w:rPr>
+        <w:t>SimCLR</w:t>
+      </w:r>
       <w:r>
         <w:rPr>
           <w:lang w:val="en-US"/>
@@ -9189,21 +9305,17 @@
         <w:rPr>
           <w:lang w:val="en-US"/>
         </w:rPr>
-        <w:t xml:space="preserve">It is important to note that the choice on augmentations depends heavily on the used dataset since some augmentations tend to be more useful for some datasets than others, with some augmentations even rendering to be completely useless for specific datasets. For example, experiments in </w:t>
-      </w:r>
-      <w:hyperlink r:id="rId25" w:anchor="simclr">
-        <w:r>
-          <w:rPr>
-            <w:rStyle w:val="Hyperlink"/>
-            <w:rFonts w:ascii="Lora" w:hAnsi="Lora"/>
-            <w:color w:val="E0491F"/>
-            <w:sz w:val="25"/>
-            <w:szCs w:val="25"/>
-            <w:lang w:val="en-US"/>
-          </w:rPr>
-          <w:t>SimCLR</w:t>
-        </w:r>
-      </w:hyperlink>
+        <w:t xml:space="preserve">It is important to note that the choice on augmentations depends heavily on the used dataset since some augmentations tend to be more useful for some datasets than others, with some augmentations even rendering to be completely useless for specific datasets. For example, experiments </w:t>
+      </w:r>
+      <w:r>
+        <w:t xml:space="preserve">in </w:t>
+      </w:r>
+      <w:r>
+        <w:rPr>
+          <w:lang w:val="en-US"/>
+        </w:rPr>
+        <w:t>SimCLR</w:t>
+      </w:r>
       <w:r>
         <w:rPr>
           <w:lang w:val="en-US"/>
@@ -9288,7 +9400,21 @@
         <w:rPr>
           <w:lang w:val="en-US"/>
         </w:rPr>
-        <w:t xml:space="preserve">can be used. It is able to use small amounts of images, and still get valuable predictions. The idea of this architecture is to use two or more identical subnetworks. They use the same parameters and weights, and the </w:t>
+        <w:t xml:space="preserve">can be used. It </w:t>
+      </w:r>
+      <w:proofErr w:type="gramStart"/>
+      <w:r>
+        <w:rPr>
+          <w:lang w:val="en-US"/>
+        </w:rPr>
+        <w:t>is able to</w:t>
+      </w:r>
+      <w:proofErr w:type="gramEnd"/>
+      <w:r>
+        <w:rPr>
+          <w:lang w:val="en-US"/>
+        </w:rPr>
+        <w:t xml:space="preserve"> use small amounts of images, and still get valuable predictions. The idea of this architecture is to use two or more identical subnetworks. They use the same parameters and weights, and the </w:t>
       </w:r>
       <w:r>
         <w:rPr>
@@ -9470,6 +9596,7 @@
       <w:pPr>
         <w:pStyle w:val="Textkrper"/>
         <w:keepNext/>
+        <w:jc w:val="center"/>
         <w:rPr>
           <w:lang w:val="en-US"/>
         </w:rPr>
@@ -9496,7 +9623,7 @@
                     <pic:cNvPicPr/>
                   </pic:nvPicPr>
                   <pic:blipFill>
-                    <a:blip r:embed="rId26"/>
+                    <a:blip r:embed="rId23"/>
                     <a:stretch>
                       <a:fillRect/>
                     </a:stretch>
@@ -9949,7 +10076,7 @@
                     <pic:cNvPicPr/>
                   </pic:nvPicPr>
                   <pic:blipFill rotWithShape="1">
-                    <a:blip r:embed="rId27"/>
+                    <a:blip r:embed="rId24"/>
                     <a:srcRect t="10877"/>
                     <a:stretch/>
                   </pic:blipFill>
@@ -9987,7 +10114,21 @@
         <w:rPr>
           <w:lang w:val="en-US"/>
         </w:rPr>
-        <w:t xml:space="preserve">For a number of p training pairs, the loss is calculated by taking the Euclidian distance between the pairs (DW) into account. Ls </w:t>
+        <w:t xml:space="preserve">For </w:t>
+      </w:r>
+      <w:proofErr w:type="gramStart"/>
+      <w:r>
+        <w:rPr>
+          <w:lang w:val="en-US"/>
+        </w:rPr>
+        <w:t>a number of</w:t>
+      </w:r>
+      <w:proofErr w:type="gramEnd"/>
+      <w:r>
+        <w:rPr>
+          <w:lang w:val="en-US"/>
+        </w:rPr>
+        <w:t xml:space="preserve"> p training pairs, the loss is calculated by taking the Euclidian distance between the pairs (DW) into account. Ls </w:t>
       </w:r>
       <w:r>
         <w:rPr>
@@ -10036,7 +10177,7 @@
                     <pic:cNvPicPr/>
                   </pic:nvPicPr>
                   <pic:blipFill>
-                    <a:blip r:embed="rId28"/>
+                    <a:blip r:embed="rId25"/>
                     <a:stretch>
                       <a:fillRect/>
                     </a:stretch>
@@ -10196,7 +10337,23 @@
           <w:szCs w:val="24"/>
           <w:lang w:val="en-US"/>
         </w:rPr>
-        <w:t xml:space="preserve">The Cosine Embedding Loss is a contrastive loss that makes use of cosine distance between two feature vectors with different loss calculations based on if the vectors are supposed to be similar or dissimilar to each other. Cosine distance, also called cosine similarity, is a measurement to show how distinctly two vectors point in the same direction and ranges from -1 when completely opposite to 1 when exactly the same. </w:t>
+        <w:t xml:space="preserve">The Cosine Embedding Loss is a contrastive loss that makes use of cosine distance between two feature vectors with different loss calculations based on if the vectors are supposed to be similar or dissimilar to each other. Cosine distance, also called cosine similarity, is a measurement to show how distinctly two vectors point in the same direction and ranges from -1 when completely opposite to 1 when </w:t>
+      </w:r>
+      <w:proofErr w:type="gramStart"/>
+      <w:r>
+        <w:rPr>
+          <w:szCs w:val="24"/>
+          <w:lang w:val="en-US"/>
+        </w:rPr>
+        <w:t>exactly the same</w:t>
+      </w:r>
+      <w:proofErr w:type="gramEnd"/>
+      <w:r>
+        <w:rPr>
+          <w:szCs w:val="24"/>
+          <w:lang w:val="en-US"/>
+        </w:rPr>
+        <w:t xml:space="preserve">. </w:t>
       </w:r>
     </w:p>
     <w:p>
@@ -10290,7 +10447,7 @@
                     <pic:cNvPicPr/>
                   </pic:nvPicPr>
                   <pic:blipFill>
-                    <a:blip r:embed="rId29">
+                    <a:blip r:embed="rId26">
                       <a:extLst>
                         <a:ext uri="{28A0092B-C50C-407E-A947-70E740481C1C}">
                           <a14:useLocalDpi xmlns:a14="http://schemas.microsoft.com/office/drawing/2010/main" val="0"/>
@@ -11318,6 +11475,7 @@
           <w:lang w:val="en-US"/>
         </w:rPr>
       </w:pPr>
+      <w:proofErr w:type="gramStart"/>
       <w:r>
         <w:rPr>
           <w:lang w:val="en-US"/>
@@ -11334,7 +11492,14 @@
         <w:rPr>
           <w:lang w:val="en-US"/>
         </w:rPr>
-        <w:t xml:space="preserve"> triplet, there will therefore be a loss, if the distance between </w:t>
+        <w:t xml:space="preserve"> triplet, there</w:t>
+      </w:r>
+      <w:proofErr w:type="gramEnd"/>
+      <w:r>
+        <w:rPr>
+          <w:lang w:val="en-US"/>
+        </w:rPr>
+        <w:t xml:space="preserve"> will therefore be a loss, if the distance between </w:t>
       </w:r>
       <w:r>
         <w:rPr>
@@ -11665,6 +11830,7 @@
       <w:pPr>
         <w:pStyle w:val="Textkrper"/>
         <w:keepNext/>
+        <w:jc w:val="center"/>
         <w:rPr>
           <w:lang w:val="en-US"/>
         </w:rPr>
@@ -11690,7 +11856,7 @@
                     <pic:cNvPicPr/>
                   </pic:nvPicPr>
                   <pic:blipFill rotWithShape="1">
-                    <a:blip r:embed="rId30"/>
+                    <a:blip r:embed="rId27"/>
                     <a:srcRect t="10475"/>
                     <a:stretch/>
                   </pic:blipFill>
@@ -11763,7 +11929,21 @@
         <w:rPr>
           <w:lang w:val="en-US"/>
         </w:rPr>
-        <w:t xml:space="preserve">They show that sample bias reduces the performance of contrastive learning in comparison to a scenario where negative pairs are always ‘true negatives’. They propose a setup of “Debiased Contrastive Loss” that prevents this problem even in the unsupervised setting. </w:t>
+        <w:t xml:space="preserve">They show that sample bias reduces the performance of contrastive learning in comparison to a scenario where negative pairs are always ‘true </w:t>
+      </w:r>
+      <w:proofErr w:type="gramStart"/>
+      <w:r>
+        <w:rPr>
+          <w:lang w:val="en-US"/>
+        </w:rPr>
+        <w:t>negatives’</w:t>
+      </w:r>
+      <w:proofErr w:type="gramEnd"/>
+      <w:r>
+        <w:rPr>
+          <w:lang w:val="en-US"/>
+        </w:rPr>
+        <w:t xml:space="preserve">. They propose a setup of “Debiased Contrastive Loss” that prevents this problem even in the unsupervised setting. </w:t>
       </w:r>
       <w:r>
         <w:rPr>
@@ -11939,7 +12119,21 @@
         <w:rPr>
           <w:lang w:val="en-US"/>
         </w:rPr>
-        <w:t>describe a supervised approach for contrastive learning: The labels of the pictures are taken into account when optimizing for the embedding space.</w:t>
+        <w:t xml:space="preserve">describe a supervised approach for contrastive learning: The labels of the pictures are </w:t>
+      </w:r>
+      <w:proofErr w:type="gramStart"/>
+      <w:r>
+        <w:rPr>
+          <w:lang w:val="en-US"/>
+        </w:rPr>
+        <w:t>taken into account</w:t>
+      </w:r>
+      <w:proofErr w:type="gramEnd"/>
+      <w:r>
+        <w:rPr>
+          <w:lang w:val="en-US"/>
+        </w:rPr>
+        <w:t xml:space="preserve"> when optimizing for the embedding space.</w:t>
       </w:r>
     </w:p>
     <w:p>
@@ -11947,6 +12141,7 @@
         <w:pStyle w:val="Textkrper"/>
         <w:keepNext/>
         <w:spacing w:after="0"/>
+        <w:jc w:val="center"/>
         <w:rPr>
           <w:lang w:val="en-US"/>
         </w:rPr>
@@ -11973,7 +12168,7 @@
                     <pic:cNvPicPr/>
                   </pic:nvPicPr>
                   <pic:blipFill rotWithShape="1">
-                    <a:blip r:embed="rId31"/>
+                    <a:blip r:embed="rId28"/>
                     <a:srcRect l="7199" t="8742" b="4313"/>
                     <a:stretch/>
                   </pic:blipFill>
@@ -12116,7 +12311,21 @@
         <w:rPr>
           <w:lang w:val="en-US"/>
         </w:rPr>
-        <w:t>are taken into account together to calculate a loss, whereas for the margin loss approaches, only two or three images are taken into account at a time. This potentially allows for a much higher degree of generalization</w:t>
+        <w:t xml:space="preserve">are </w:t>
+      </w:r>
+      <w:proofErr w:type="gramStart"/>
+      <w:r>
+        <w:rPr>
+          <w:lang w:val="en-US"/>
+        </w:rPr>
+        <w:t>taken into account</w:t>
+      </w:r>
+      <w:proofErr w:type="gramEnd"/>
+      <w:r>
+        <w:rPr>
+          <w:lang w:val="en-US"/>
+        </w:rPr>
+        <w:t xml:space="preserve"> together to calculate a loss, whereas for the margin loss approaches, only two or three images are taken into account at a time. This potentially allows for a much higher degree of generalization</w:t>
       </w:r>
       <w:r>
         <w:rPr>
@@ -12395,6 +12604,7 @@
       <w:pPr>
         <w:pStyle w:val="Textkrper"/>
         <w:keepNext/>
+        <w:jc w:val="center"/>
         <w:rPr>
           <w:lang w:val="en-US"/>
         </w:rPr>
@@ -12420,7 +12630,7 @@
                     <pic:cNvPicPr/>
                   </pic:nvPicPr>
                   <pic:blipFill>
-                    <a:blip r:embed="rId32"/>
+                    <a:blip r:embed="rId29"/>
                     <a:stretch>
                       <a:fillRect/>
                     </a:stretch>
@@ -12714,7 +12924,23 @@
           <w:szCs w:val="24"/>
           <w:lang w:val="en-US"/>
         </w:rPr>
-        <w:t>, Corinna Cortes and Christopher J.C. Burges as a subset of the NIST handwriting dataset by normalizing the single black and white characters into a greyscale 20x20 pixel box and finally center them into a 28x28 image.</w:t>
+        <w:t xml:space="preserve">, Corinna </w:t>
+      </w:r>
+      <w:proofErr w:type="gramStart"/>
+      <w:r>
+        <w:rPr>
+          <w:szCs w:val="24"/>
+          <w:lang w:val="en-US"/>
+        </w:rPr>
+        <w:t>Cortes</w:t>
+      </w:r>
+      <w:proofErr w:type="gramEnd"/>
+      <w:r>
+        <w:rPr>
+          <w:szCs w:val="24"/>
+          <w:lang w:val="en-US"/>
+        </w:rPr>
+        <w:t xml:space="preserve"> and Christopher J.C. Burges as a subset of the NIST handwriting dataset by normalizing the single black and white characters into a greyscale 20x20 pixel box and finally center them into a 28x28 image.</w:t>
       </w:r>
     </w:p>
     <w:p>
@@ -12757,7 +12983,7 @@
                     <pic:cNvPicPr/>
                   </pic:nvPicPr>
                   <pic:blipFill rotWithShape="1">
-                    <a:blip r:embed="rId33">
+                    <a:blip r:embed="rId30">
                       <a:extLst>
                         <a:ext uri="{28A0092B-C50C-407E-A947-70E740481C1C}">
                           <a14:useLocalDpi xmlns:a14="http://schemas.microsoft.com/office/drawing/2010/main" val="0"/>
@@ -12902,6 +13128,7 @@
       <w:pPr>
         <w:pStyle w:val="Textkrper"/>
         <w:keepNext/>
+        <w:jc w:val="center"/>
         <w:rPr>
           <w:lang w:val="en-US"/>
         </w:rPr>
@@ -12927,7 +13154,7 @@
                     <pic:cNvPicPr/>
                   </pic:nvPicPr>
                   <pic:blipFill>
-                    <a:blip r:embed="rId34">
+                    <a:blip r:embed="rId31">
                       <a:extLst>
                         <a:ext uri="{28A0092B-C50C-407E-A947-70E740481C1C}">
                           <a14:useLocalDpi xmlns:a14="http://schemas.microsoft.com/office/drawing/2010/main" val="0"/>
@@ -13274,6 +13501,7 @@
         </w:rPr>
         <w:t>“A Simple Framework for Contrastive Learning of Visual Representations</w:t>
       </w:r>
+      <w:proofErr w:type="gramStart"/>
       <w:r>
         <w:rPr>
           <w:rFonts w:eastAsia="Arial" w:cs="Arial"/>
@@ -13288,7 +13516,15 @@
           <w:rFonts w:eastAsia="Arial" w:cs="Arial"/>
           <w:lang w:val="en-US"/>
         </w:rPr>
-        <w:t xml:space="preserve"> and applies certain stochastic augmentations which are random cropping and resizing back to original image size, random color distortion and random gaussian blur as well as a random horizontal flip (Chen et al., 2020). We found this augmentation useful because it is a stronger augmentation and useful for different types of datasets.</w:t>
+        <w:t xml:space="preserve"> and</w:t>
+      </w:r>
+      <w:proofErr w:type="gramEnd"/>
+      <w:r>
+        <w:rPr>
+          <w:rFonts w:eastAsia="Arial" w:cs="Arial"/>
+          <w:lang w:val="en-US"/>
+        </w:rPr>
+        <w:t xml:space="preserve"> applies certain stochastic augmentations which are random cropping and resizing back to original image size, random color distortion and random gaussian blur as well as a random horizontal flip (Chen et al., 2020). We found this augmentation useful because it is a stronger augmentation and useful for different types of datasets.</w:t>
       </w:r>
     </w:p>
     <w:p>
@@ -13395,6 +13631,7 @@
       <w:pPr>
         <w:pStyle w:val="Textkrper"/>
         <w:keepNext/>
+        <w:jc w:val="center"/>
         <w:rPr>
           <w:lang w:val="en-US"/>
         </w:rPr>
@@ -13420,7 +13657,7 @@
                     <pic:cNvPicPr/>
                   </pic:nvPicPr>
                   <pic:blipFill rotWithShape="1">
-                    <a:blip r:embed="rId35">
+                    <a:blip r:embed="rId32">
                       <a:extLst>
                         <a:ext uri="{28A0092B-C50C-407E-A947-70E740481C1C}">
                           <a14:useLocalDpi xmlns:a14="http://schemas.microsoft.com/office/drawing/2010/main" val="0"/>
@@ -14956,7 +15193,25 @@
           <w:szCs w:val="24"/>
           <w:lang w:val="en-US"/>
         </w:rPr>
-        <w:t xml:space="preserve"> et al. (2014) describe, “in good high-level representations, the factors are related to each other through simple, typically linear dependencies. This can be seen in many laws of physics, and is assumed when plugging a linear predictor on top of a learned representation” Therefore, to quantitatively evaluate the quality of the different contrastive representations, we are able to train a linear classifier. We decided to use the classification algorithm ‘Logistic Regression’.</w:t>
+        <w:t xml:space="preserve"> et al. (2014) describe, “in good high-level representations, the factors are related to each other through simple, typically linear dependencies. This can be seen in many laws of </w:t>
+      </w:r>
+      <w:proofErr w:type="gramStart"/>
+      <w:r>
+        <w:rPr>
+          <w:rFonts w:eastAsia="Arial" w:cs="Arial"/>
+          <w:szCs w:val="24"/>
+          <w:lang w:val="en-US"/>
+        </w:rPr>
+        <w:t>physics, and</w:t>
+      </w:r>
+      <w:proofErr w:type="gramEnd"/>
+      <w:r>
+        <w:rPr>
+          <w:rFonts w:eastAsia="Arial" w:cs="Arial"/>
+          <w:szCs w:val="24"/>
+          <w:lang w:val="en-US"/>
+        </w:rPr>
+        <w:t xml:space="preserve"> is assumed when plugging a linear predictor on top of a learned representation” Therefore, to quantitatively evaluate the quality of the different contrastive representations, we are able to train a linear classifier. We decided to use the classification algorithm ‘Logistic Regression’.</w:t>
       </w:r>
     </w:p>
     <w:p>
@@ -15168,6 +15423,7 @@
         <w:pStyle w:val="Textkrper"/>
         <w:keepNext/>
         <w:spacing w:after="0"/>
+        <w:jc w:val="center"/>
         <w:rPr>
           <w:lang w:val="en-US"/>
         </w:rPr>
@@ -15193,7 +15449,7 @@
                     <pic:cNvPicPr/>
                   </pic:nvPicPr>
                   <pic:blipFill rotWithShape="1">
-                    <a:blip r:embed="rId36"/>
+                    <a:blip r:embed="rId33"/>
                     <a:srcRect l="600" t="1790"/>
                     <a:stretch/>
                   </pic:blipFill>
@@ -15339,6 +15595,7 @@
         <w:pStyle w:val="Textkrper"/>
         <w:keepNext/>
         <w:spacing w:after="0"/>
+        <w:jc w:val="center"/>
         <w:rPr>
           <w:lang w:val="en-US"/>
         </w:rPr>
@@ -15365,7 +15622,7 @@
                     <pic:cNvPicPr/>
                   </pic:nvPicPr>
                   <pic:blipFill rotWithShape="1">
-                    <a:blip r:embed="rId37"/>
+                    <a:blip r:embed="rId34"/>
                     <a:srcRect l="1" t="2788" r="877" b="1850"/>
                     <a:stretch/>
                   </pic:blipFill>
@@ -15467,6 +15724,7 @@
     <w:p>
       <w:pPr>
         <w:keepNext/>
+        <w:jc w:val="center"/>
         <w:rPr>
           <w:lang w:val="en-US"/>
         </w:rPr>
@@ -15492,7 +15750,7 @@
                     <pic:cNvPicPr/>
                   </pic:nvPicPr>
                   <pic:blipFill>
-                    <a:blip r:embed="rId38"/>
+                    <a:blip r:embed="rId35"/>
                     <a:stretch>
                       <a:fillRect/>
                     </a:stretch>
@@ -15611,6 +15869,7 @@
     <w:p>
       <w:pPr>
         <w:keepNext/>
+        <w:jc w:val="center"/>
         <w:rPr>
           <w:lang w:val="en-US"/>
         </w:rPr>
@@ -15637,7 +15896,7 @@
                     <pic:cNvPicPr/>
                   </pic:nvPicPr>
                   <pic:blipFill>
-                    <a:blip r:embed="rId39"/>
+                    <a:blip r:embed="rId36"/>
                     <a:stretch>
                       <a:fillRect/>
                     </a:stretch>
@@ -15801,7 +16060,21 @@
         <w:rPr>
           <w:lang w:val="en-US"/>
         </w:rPr>
-        <w:t xml:space="preserve"> So the sums of each row (and also column) sum up to 200, </w:t>
+        <w:t xml:space="preserve"> </w:t>
+      </w:r>
+      <w:proofErr w:type="gramStart"/>
+      <w:r>
+        <w:rPr>
+          <w:lang w:val="en-US"/>
+        </w:rPr>
+        <w:t>So</w:t>
+      </w:r>
+      <w:proofErr w:type="gramEnd"/>
+      <w:r>
+        <w:rPr>
+          <w:lang w:val="en-US"/>
+        </w:rPr>
+        <w:t xml:space="preserve"> the sums of each row (and also column) sum up to 200, </w:t>
       </w:r>
       <w:r>
         <w:rPr>
@@ -15856,6 +16129,7 @@
       <w:pPr>
         <w:keepNext/>
         <w:spacing w:after="0"/>
+        <w:jc w:val="center"/>
         <w:rPr>
           <w:lang w:val="en-US"/>
         </w:rPr>
@@ -15882,10 +16156,10 @@
                     <pic:cNvPicPr/>
                   </pic:nvPicPr>
                   <pic:blipFill>
-                    <a:blip r:embed="rId40">
+                    <a:blip r:embed="rId37">
                       <a:extLst>
                         <a:ext uri="{FF2B5EF4-FFF2-40B4-BE49-F238E27FC236}">
-                          <a16:creationId xmlns:arto="http://schemas.microsoft.com/office/word/2006/arto" xmlns:a16="http://schemas.microsoft.com/office/drawing/2014/main" xmlns:asvg="http://schemas.microsoft.com/office/drawing/2016/SVG/main" xmlns:a14="http://schemas.microsoft.com/office/drawing/2010/main" xmlns:w="http://schemas.openxmlformats.org/wordprocessingml/2006/main" xmlns:w10="urn:schemas-microsoft-com:office:word" xmlns:v="urn:schemas-microsoft-com:vml" xmlns:o="urn:schemas-microsoft-com:office:office" xmlns="" id="{063596CD-56CD-4258-B9C2-1A5A75CF0008}"/>
+                          <a16:creationId xmlns="" xmlns:o="urn:schemas-microsoft-com:office:office" xmlns:v="urn:schemas-microsoft-com:vml" xmlns:w10="urn:schemas-microsoft-com:office:word" xmlns:w="http://schemas.openxmlformats.org/wordprocessingml/2006/main" xmlns:a14="http://schemas.microsoft.com/office/drawing/2010/main" xmlns:asvg="http://schemas.microsoft.com/office/drawing/2016/SVG/main" xmlns:a16="http://schemas.microsoft.com/office/drawing/2014/main" xmlns:arto="http://schemas.microsoft.com/office/word/2006/arto" id="{063596CD-56CD-4258-B9C2-1A5A75CF0008}"/>
                         </a:ext>
                       </a:extLst>
                     </a:blip>
@@ -16065,6 +16339,7 @@
         <w:pStyle w:val="Textkrper"/>
         <w:keepNext/>
         <w:spacing w:after="0"/>
+        <w:jc w:val="center"/>
         <w:rPr>
           <w:lang w:val="en-US"/>
         </w:rPr>
@@ -16091,7 +16366,7 @@
                     <pic:cNvPicPr/>
                   </pic:nvPicPr>
                   <pic:blipFill rotWithShape="1">
-                    <a:blip r:embed="rId41"/>
+                    <a:blip r:embed="rId38"/>
                     <a:srcRect l="1683" r="-1"/>
                     <a:stretch/>
                   </pic:blipFill>
@@ -16424,7 +16699,21 @@
         <w:rPr>
           <w:lang w:val="en-US"/>
         </w:rPr>
-        <w:t>datasets that differ for example in domain, size and number of classes.</w:t>
+        <w:t xml:space="preserve">datasets that differ for example in domain, </w:t>
+      </w:r>
+      <w:proofErr w:type="gramStart"/>
+      <w:r>
+        <w:rPr>
+          <w:lang w:val="en-US"/>
+        </w:rPr>
+        <w:t>size</w:t>
+      </w:r>
+      <w:proofErr w:type="gramEnd"/>
+      <w:r>
+        <w:rPr>
+          <w:lang w:val="en-US"/>
+        </w:rPr>
+        <w:t xml:space="preserve"> and number of classes.</w:t>
       </w:r>
     </w:p>
     <w:p>
@@ -16467,7 +16756,21 @@
         <w:rPr>
           <w:lang w:val="en-US"/>
         </w:rPr>
-        <w:t xml:space="preserve"> the somewhat arbitrary and random selections of positive / negative pairs and triplets. While more recent approaches take a lot of effort into carefully selecting / mining for triplets that are particularly hard to train (e.g. Quelle </w:t>
+        <w:t xml:space="preserve"> the somewhat arbitrary and random selections of positive / negative pairs and triplets. While more recent approaches take a lot of effort into carefully selecting / mining for triplets that are particularly hard to train (</w:t>
+      </w:r>
+      <w:proofErr w:type="gramStart"/>
+      <w:r>
+        <w:rPr>
+          <w:lang w:val="en-US"/>
+        </w:rPr>
+        <w:t>e.g.</w:t>
+      </w:r>
+      <w:proofErr w:type="gramEnd"/>
+      <w:r>
+        <w:rPr>
+          <w:lang w:val="en-US"/>
+        </w:rPr>
+        <w:t xml:space="preserve"> Quelle </w:t>
       </w:r>
       <w:proofErr w:type="spellStart"/>
       <w:r>
@@ -16504,6 +16807,7 @@
         <w:t xml:space="preserve">have </w:t>
       </w:r>
       <w:proofErr w:type="spellStart"/>
+      <w:proofErr w:type="gramStart"/>
       <w:r>
         <w:rPr>
           <w:lang w:val="en-US"/>
@@ -16511,6 +16815,7 @@
         <w:t>lead</w:t>
       </w:r>
       <w:proofErr w:type="spellEnd"/>
+      <w:proofErr w:type="gramEnd"/>
       <w:r>
         <w:rPr>
           <w:lang w:val="en-US"/>
@@ -16870,19 +17175,12 @@
         </w:rPr>
         <w:t xml:space="preserve">Furthermore, differences between pairwise and triplet training illustrate the impact of augmentation for contrastive learning. Especially triplet training benefits from stronger augmentation on the positive key image, which supports verification of the </w:t>
       </w:r>
-      <w:hyperlink r:id="rId42" w:anchor="simclr">
-        <w:r>
-          <w:rPr>
-            <w:rStyle w:val="Hyperlink"/>
-            <w:rFonts w:ascii="Lora" w:hAnsi="Lora"/>
-            <w:color w:val="E0491F"/>
-            <w:sz w:val="25"/>
-            <w:szCs w:val="25"/>
-            <w:lang w:val="en-US"/>
-          </w:rPr>
-          <w:t>SimCLR</w:t>
-        </w:r>
-      </w:hyperlink>
+      <w:r>
+        <w:rPr>
+          <w:lang w:val="en-US"/>
+        </w:rPr>
+        <w:t>SimCLR</w:t>
+      </w:r>
       <w:r>
         <w:rPr>
           <w:lang w:val="en-US"/>
@@ -16894,7 +17192,21 @@
           <w:lang w:val="en-US"/>
         </w:rPr>
         <w:lastRenderedPageBreak/>
-        <w:t>since we know that all of these images are not of the same class as the anchor image. Another research extension could be to assign negative keys completely at random from the dataset as a fully unsupervised approach to examine the risk of having an image of the same class as a negative key and the consequential impact on learning. (Marc)</w:t>
+        <w:t xml:space="preserve">since we know that </w:t>
+      </w:r>
+      <w:proofErr w:type="gramStart"/>
+      <w:r>
+        <w:rPr>
+          <w:lang w:val="en-US"/>
+        </w:rPr>
+        <w:t>all of</w:t>
+      </w:r>
+      <w:proofErr w:type="gramEnd"/>
+      <w:r>
+        <w:rPr>
+          <w:lang w:val="en-US"/>
+        </w:rPr>
+        <w:t xml:space="preserve"> these images are not of the same class as the anchor image. Another research extension could be to assign negative keys completely at random from the dataset as a fully unsupervised approach to examine the risk of having an image of the same class as a negative key and the consequential impact on learning. (Marc)</w:t>
       </w:r>
     </w:p>
     <w:p>
@@ -16918,7 +17230,21 @@
         <w:rPr>
           <w:lang w:val="en-US"/>
         </w:rPr>
-        <w:t xml:space="preserve">Note Robin: Few sentences about learning experience; trying a lot and failing at first; </w:t>
+        <w:t xml:space="preserve">Note Robin: Few sentences about learning experience; trying a lot and failing at </w:t>
+      </w:r>
+      <w:proofErr w:type="gramStart"/>
+      <w:r>
+        <w:rPr>
+          <w:lang w:val="en-US"/>
+        </w:rPr>
+        <w:t>first;</w:t>
+      </w:r>
+      <w:proofErr w:type="gramEnd"/>
+      <w:r>
+        <w:rPr>
+          <w:lang w:val="en-US"/>
+        </w:rPr>
+        <w:t xml:space="preserve"> </w:t>
       </w:r>
     </w:p>
     <w:p>
@@ -16996,43 +17322,7 @@
         <w:rPr>
           <w:lang w:val="en-US"/>
         </w:rPr>
-        <w:t>List of code files (Described in detail in 3.1):</w:t>
-      </w:r>
-    </w:p>
-    <w:p>
-      <w:pPr>
-        <w:pStyle w:val="Textkrper"/>
-        <w:numPr>
-          <w:ilvl w:val="0"/>
-          <w:numId w:val="24"/>
-        </w:numPr>
-        <w:rPr>
-          <w:lang w:val="en-US"/>
-        </w:rPr>
-      </w:pPr>
-      <w:r>
-        <w:rPr>
-          <w:lang w:val="en-US"/>
-        </w:rPr>
-        <w:t>0_SQL_Code: SQL Query</w:t>
-      </w:r>
-    </w:p>
-    <w:p>
-      <w:pPr>
-        <w:pStyle w:val="Textkrper"/>
-        <w:numPr>
-          <w:ilvl w:val="0"/>
-          <w:numId w:val="24"/>
-        </w:numPr>
-        <w:rPr>
-          <w:lang w:val="en-US"/>
-        </w:rPr>
-      </w:pPr>
-      <w:r>
-        <w:rPr>
-          <w:lang w:val="en-US"/>
-        </w:rPr>
-        <w:t xml:space="preserve">1_Preprocessing: </w:t>
+        <w:t>https://github.com/lunoon/PAMI_Contrastive_Learning/</w:t>
       </w:r>
     </w:p>
     <w:p>
@@ -17402,7 +17692,6 @@
         <w:rPr>
           <w:rFonts w:ascii="Times New Roman" w:eastAsiaTheme="minorEastAsia" w:hAnsi="Times New Roman"/>
           <w:szCs w:val="24"/>
-          <w:lang w:val="en-US"/>
         </w:rPr>
       </w:pPr>
       <w:proofErr w:type="spellStart"/>
@@ -17467,33 +17756,23 @@
           <w:szCs w:val="24"/>
           <w:lang w:val="en-US"/>
         </w:rPr>
-        <w:t>J. Mach. Learn. Res.</w:t>
-      </w:r>
-      <w:r>
-        <w:rPr>
-          <w:rFonts w:ascii="Times New Roman" w:eastAsiaTheme="minorEastAsia" w:hAnsi="Times New Roman"/>
-          <w:szCs w:val="24"/>
-          <w:lang w:val="en-US"/>
-        </w:rPr>
-        <w:t xml:space="preserve"> 11 (</w:t>
-      </w:r>
-      <w:proofErr w:type="spellStart"/>
-      <w:r>
-        <w:rPr>
-          <w:rFonts w:ascii="Times New Roman" w:eastAsiaTheme="minorEastAsia" w:hAnsi="Times New Roman"/>
-          <w:szCs w:val="24"/>
-          <w:lang w:val="en-US"/>
-        </w:rPr>
-        <w:t>März</w:t>
-      </w:r>
-      <w:proofErr w:type="spellEnd"/>
-      <w:r>
-        <w:rPr>
-          <w:rFonts w:ascii="Times New Roman" w:eastAsiaTheme="minorEastAsia" w:hAnsi="Times New Roman"/>
-          <w:szCs w:val="24"/>
-          <w:lang w:val="en-US"/>
-        </w:rPr>
-        <w:t>): 1109–35.</w:t>
+        <w:t xml:space="preserve">J. Mach. Learn. </w:t>
+      </w:r>
+      <w:r>
+        <w:rPr>
+          <w:rFonts w:ascii="Times New Roman" w:eastAsiaTheme="minorEastAsia" w:hAnsi="Times New Roman"/>
+          <w:i/>
+          <w:iCs/>
+          <w:szCs w:val="24"/>
+        </w:rPr>
+        <w:t>Res.</w:t>
+      </w:r>
+      <w:r>
+        <w:rPr>
+          <w:rFonts w:ascii="Times New Roman" w:eastAsiaTheme="minorEastAsia" w:hAnsi="Times New Roman"/>
+          <w:szCs w:val="24"/>
+        </w:rPr>
+        <w:t xml:space="preserve"> 11 (März): 1109–35.</w:t>
       </w:r>
     </w:p>
     <w:p>
@@ -17515,7 +17794,6 @@
         <w:rPr>
           <w:rFonts w:ascii="Times New Roman" w:eastAsiaTheme="minorEastAsia" w:hAnsi="Times New Roman"/>
           <w:szCs w:val="24"/>
-          <w:lang w:val="en-US"/>
         </w:rPr>
         <w:t xml:space="preserve">Chen, Ting, Simon </w:t>
       </w:r>
@@ -17524,7 +17802,6 @@
         <w:rPr>
           <w:rFonts w:ascii="Times New Roman" w:eastAsiaTheme="minorEastAsia" w:hAnsi="Times New Roman"/>
           <w:szCs w:val="24"/>
-          <w:lang w:val="en-US"/>
         </w:rPr>
         <w:t>Kornblith</w:t>
       </w:r>
@@ -17533,27 +17810,32 @@
         <w:rPr>
           <w:rFonts w:ascii="Times New Roman" w:eastAsiaTheme="minorEastAsia" w:hAnsi="Times New Roman"/>
           <w:szCs w:val="24"/>
-          <w:lang w:val="en-US"/>
-        </w:rPr>
-        <w:t xml:space="preserve">, Mohammad </w:t>
+        </w:rPr>
+        <w:t xml:space="preserve">, Mohammad Norouzi, und Geoffrey </w:t>
       </w:r>
       <w:proofErr w:type="spellStart"/>
       <w:r>
         <w:rPr>
           <w:rFonts w:ascii="Times New Roman" w:eastAsiaTheme="minorEastAsia" w:hAnsi="Times New Roman"/>
           <w:szCs w:val="24"/>
-          <w:lang w:val="en-US"/>
-        </w:rPr>
-        <w:t>Norouzi</w:t>
+        </w:rPr>
+        <w:t>Hinton</w:t>
       </w:r>
       <w:proofErr w:type="spellEnd"/>
       <w:r>
         <w:rPr>
           <w:rFonts w:ascii="Times New Roman" w:eastAsiaTheme="minorEastAsia" w:hAnsi="Times New Roman"/>
           <w:szCs w:val="24"/>
-          <w:lang w:val="en-US"/>
-        </w:rPr>
-        <w:t xml:space="preserve">, und Geoffrey Hinton. 2020. „A Simple Framework for Contrastive Learning of Visual Representations“. </w:t>
+        </w:rPr>
+        <w:t xml:space="preserve">. </w:t>
+      </w:r>
+      <w:r>
+        <w:rPr>
+          <w:rFonts w:ascii="Times New Roman" w:eastAsiaTheme="minorEastAsia" w:hAnsi="Times New Roman"/>
+          <w:szCs w:val="24"/>
+          <w:lang w:val="en-US"/>
+        </w:rPr>
+        <w:t xml:space="preserve">2020. „A Simple Framework for Contrastive Learning of Visual Representations“. </w:t>
       </w:r>
       <w:r>
         <w:rPr>
@@ -18982,7 +19264,29 @@
           <w:szCs w:val="24"/>
           <w:lang w:val="en-US"/>
         </w:rPr>
-        <w:t>, Portugal, June 10-12, 2009 Proceedings</w:t>
+        <w:t xml:space="preserve">, Portugal, June 10-12, </w:t>
+      </w:r>
+      <w:proofErr w:type="gramStart"/>
+      <w:r>
+        <w:rPr>
+          <w:rFonts w:ascii="Times New Roman" w:eastAsiaTheme="minorEastAsia" w:hAnsi="Times New Roman"/>
+          <w:i/>
+          <w:iCs/>
+          <w:szCs w:val="24"/>
+          <w:lang w:val="en-US"/>
+        </w:rPr>
+        <w:t>2009</w:t>
+      </w:r>
+      <w:proofErr w:type="gramEnd"/>
+      <w:r>
+        <w:rPr>
+          <w:rFonts w:ascii="Times New Roman" w:eastAsiaTheme="minorEastAsia" w:hAnsi="Times New Roman"/>
+          <w:i/>
+          <w:iCs/>
+          <w:szCs w:val="24"/>
+          <w:lang w:val="en-US"/>
+        </w:rPr>
+        <w:t xml:space="preserve"> Proceedings</w:t>
       </w:r>
       <w:r>
         <w:rPr>
@@ -24180,16 +24484,16 @@
 </file>
 
 <file path=customXml/item1.xml><?xml version="1.0" encoding="utf-8"?>
-<b:Sources xmlns:b="http://schemas.openxmlformats.org/officeDocument/2006/bibliography" xmlns="http://schemas.openxmlformats.org/officeDocument/2006/bibliography" SelectedStyle="/APASixthEditionOfficeOnline.xsl" StyleName="APA" Version="6"/>
-</file>
-
-<file path=customXml/item2.xml><?xml version="1.0" encoding="utf-8"?>
 <?mso-contentType ?>
 <FormTemplates xmlns="http://schemas.microsoft.com/sharepoint/v3/contenttype/forms">
   <Display>DocumentLibraryForm</Display>
   <Edit>DocumentLibraryForm</Edit>
   <New>DocumentLibraryForm</New>
 </FormTemplates>
+</file>
+
+<file path=customXml/item2.xml><?xml version="1.0" encoding="utf-8"?>
+<b:Sources xmlns:b="http://schemas.openxmlformats.org/officeDocument/2006/bibliography" xmlns="http://schemas.openxmlformats.org/officeDocument/2006/bibliography" SelectedStyle="/APASixthEditionOfficeOnline.xsl" StyleName="APA" Version="6"/>
 </file>
 
 <file path=customXml/item3.xml><?xml version="1.0" encoding="utf-8"?>
@@ -24410,17 +24714,17 @@
 </file>
 
 <file path=customXml/itemProps1.xml><?xml version="1.0" encoding="utf-8"?>
-<ds:datastoreItem xmlns:ds="http://schemas.openxmlformats.org/officeDocument/2006/customXml" ds:itemID="{E3D7E83F-A284-2B47-B356-180DCEC41A92}">
+<ds:datastoreItem xmlns:ds="http://schemas.openxmlformats.org/officeDocument/2006/customXml" ds:itemID="{C73C5BB0-6853-4123-BD3E-A3B23EC28475}">
   <ds:schemaRefs>
-    <ds:schemaRef ds:uri="http://schemas.openxmlformats.org/officeDocument/2006/bibliography"/>
+    <ds:schemaRef ds:uri="http://schemas.microsoft.com/sharepoint/v3/contenttype/forms"/>
   </ds:schemaRefs>
 </ds:datastoreItem>
 </file>
 
 <file path=customXml/itemProps2.xml><?xml version="1.0" encoding="utf-8"?>
-<ds:datastoreItem xmlns:ds="http://schemas.openxmlformats.org/officeDocument/2006/customXml" ds:itemID="{C73C5BB0-6853-4123-BD3E-A3B23EC28475}">
+<ds:datastoreItem xmlns:ds="http://schemas.openxmlformats.org/officeDocument/2006/customXml" ds:itemID="{E3D7E83F-A284-2B47-B356-180DCEC41A92}">
   <ds:schemaRefs>
-    <ds:schemaRef ds:uri="http://schemas.microsoft.com/sharepoint/v3/contenttype/forms"/>
+    <ds:schemaRef ds:uri="http://schemas.openxmlformats.org/officeDocument/2006/bibliography"/>
   </ds:schemaRefs>
 </ds:datastoreItem>
 </file>

</xml_diff>